<commit_message>
tdf#103961 writerfilter: parentless styles need pPrDefault(s)
It is possible for paragraph styles to be based on -none-.
In those cases, the DocDefaults must be applied.

Change-Id: I5b3458384c6473f3aaf64e5f274372d291ff824d
Reviewed-on: https://gerrit.libreoffice.org/57371
Tested-by: Jenkins
Reviewed-by: Justin Luth <justin_luth@sil.org>
Reviewed-by: Miklos Vajna <vmiklos@collabora.co.uk>
</commit_message>
<xml_diff>
--- a/sw/qa/extras/ooxmlexport/data/tdf117504_numberingIndent.docx
+++ b/sw/qa/extras/ooxmlexport/data/tdf117504_numberingIndent.docx
@@ -515,9 +515,7 @@
     <w:uiPriority w:val="99"/>
     <w:semiHidden/>
     <w:rsid w:val="009239C7"/>
-    <w:pPr>
-      <w:spacing w:after="0" w:line="240" w:lineRule="auto"/>
-    </w:pPr>
+    <w:pPr/>
   </w:style>
   <w:style w:type="paragraph" w:styleId="CommentSubject">
     <w:name w:val="annotation subject"/>

</xml_diff>